<commit_message>
revert to old distance method
</commit_message>
<xml_diff>
--- a/Data/Experiment Result/ZZFinal_v3.docx
+++ b/Data/Experiment Result/ZZFinal_v3.docx
@@ -179,13 +179,7 @@
               <w:rPr>
                 <w:rFonts w:cs="Microsoft Sans Serif"/>
               </w:rPr>
-              <w:t>10721</w:t>
-            </w:r>
-            <w:r>
-              <w:rPr>
-                <w:rFonts w:cs="Microsoft Sans Serif"/>
-              </w:rPr>
-              <w:t xml:space="preserve"> - 11010</w:t>
+              <w:t>10721 - 11010</w:t>
             </w:r>
             <w:r>
               <w:t>)</w:t>
@@ -428,8 +422,380 @@
             <w:r>
               <w:t>00:6:46</w:t>
             </w:r>
+          </w:p>
+        </w:tc>
+      </w:tr>
+    </w:tbl>
+    <w:p/>
+    <w:p>
+      <w:r>
+        <w:t>2/ ECG 308</w:t>
+      </w:r>
+    </w:p>
+    <w:tbl>
+      <w:tblPr>
+        <w:tblStyle w:val="TableGrid"/>
+        <w:tblW w:w="0" w:type="auto"/>
+        <w:tblInd w:w="0" w:type="dxa"/>
+        <w:tblLook w:val="04A0" w:firstRow="1" w:lastRow="0" w:firstColumn="1" w:lastColumn="0" w:noHBand="0" w:noVBand="1"/>
+      </w:tblPr>
+      <w:tblGrid>
+        <w:gridCol w:w="2012"/>
+        <w:gridCol w:w="1872"/>
+        <w:gridCol w:w="1918"/>
+        <w:gridCol w:w="2025"/>
+        <w:gridCol w:w="1749"/>
+      </w:tblGrid>
+      <w:tr>
+        <w:tc>
+          <w:tcPr>
+            <w:tcW w:w="2012" w:type="dxa"/>
+            <w:tcBorders>
+              <w:top w:val="single" w:sz="4" w:space="0" w:color="auto"/>
+              <w:left w:val="single" w:sz="4" w:space="0" w:color="auto"/>
+              <w:bottom w:val="single" w:sz="4" w:space="0" w:color="auto"/>
+              <w:right w:val="single" w:sz="4" w:space="0" w:color="auto"/>
+            </w:tcBorders>
+            <w:hideMark/>
+          </w:tcPr>
+          <w:p>
+            <w:r>
+              <w:t>Algorithm</w:t>
+            </w:r>
+          </w:p>
+        </w:tc>
+        <w:tc>
+          <w:tcPr>
+            <w:tcW w:w="1872" w:type="dxa"/>
+            <w:tcBorders>
+              <w:top w:val="single" w:sz="4" w:space="0" w:color="auto"/>
+              <w:left w:val="single" w:sz="4" w:space="0" w:color="auto"/>
+              <w:bottom w:val="single" w:sz="4" w:space="0" w:color="auto"/>
+              <w:right w:val="single" w:sz="4" w:space="0" w:color="auto"/>
+            </w:tcBorders>
+            <w:hideMark/>
+          </w:tcPr>
+          <w:p>
+            <w:r>
+              <w:t>Data</w:t>
+            </w:r>
+          </w:p>
+        </w:tc>
+        <w:tc>
+          <w:tcPr>
+            <w:tcW w:w="1918" w:type="dxa"/>
+            <w:tcBorders>
+              <w:top w:val="single" w:sz="4" w:space="0" w:color="auto"/>
+              <w:left w:val="single" w:sz="4" w:space="0" w:color="auto"/>
+              <w:bottom w:val="single" w:sz="4" w:space="0" w:color="auto"/>
+              <w:right w:val="single" w:sz="4" w:space="0" w:color="auto"/>
+            </w:tcBorders>
+            <w:hideMark/>
+          </w:tcPr>
+          <w:p>
+            <w:r>
+              <w:t>Param</w:t>
+            </w:r>
+          </w:p>
+        </w:tc>
+        <w:tc>
+          <w:tcPr>
+            <w:tcW w:w="2025" w:type="dxa"/>
+            <w:tcBorders>
+              <w:top w:val="single" w:sz="4" w:space="0" w:color="auto"/>
+              <w:left w:val="single" w:sz="4" w:space="0" w:color="auto"/>
+              <w:bottom w:val="single" w:sz="4" w:space="0" w:color="auto"/>
+              <w:right w:val="single" w:sz="4" w:space="0" w:color="auto"/>
+            </w:tcBorders>
+            <w:hideMark/>
+          </w:tcPr>
+          <w:p>
+            <w:r>
+              <w:t>Anomalies</w:t>
+            </w:r>
+          </w:p>
+        </w:tc>
+        <w:tc>
+          <w:tcPr>
+            <w:tcW w:w="1749" w:type="dxa"/>
+            <w:tcBorders>
+              <w:top w:val="single" w:sz="4" w:space="0" w:color="auto"/>
+              <w:left w:val="single" w:sz="4" w:space="0" w:color="auto"/>
+              <w:bottom w:val="single" w:sz="4" w:space="0" w:color="auto"/>
+              <w:right w:val="single" w:sz="4" w:space="0" w:color="auto"/>
+            </w:tcBorders>
+            <w:hideMark/>
+          </w:tcPr>
+          <w:p>
+            <w:r>
+              <w:t>Time</w:t>
+            </w:r>
+          </w:p>
+        </w:tc>
+      </w:tr>
+      <w:tr>
+        <w:tc>
+          <w:tcPr>
+            <w:tcW w:w="2012" w:type="dxa"/>
+            <w:tcBorders>
+              <w:top w:val="single" w:sz="4" w:space="0" w:color="auto"/>
+              <w:left w:val="single" w:sz="4" w:space="0" w:color="auto"/>
+              <w:bottom w:val="single" w:sz="4" w:space="0" w:color="auto"/>
+              <w:right w:val="single" w:sz="4" w:space="0" w:color="auto"/>
+            </w:tcBorders>
+            <w:hideMark/>
+          </w:tcPr>
+          <w:p>
+            <w:r>
+              <w:t>VL with Qudratic 2</w:t>
+            </w:r>
+          </w:p>
+        </w:tc>
+        <w:tc>
+          <w:tcPr>
+            <w:tcW w:w="1872" w:type="dxa"/>
+            <w:tcBorders>
+              <w:top w:val="single" w:sz="4" w:space="0" w:color="auto"/>
+              <w:left w:val="single" w:sz="4" w:space="0" w:color="auto"/>
+              <w:bottom w:val="single" w:sz="4" w:space="0" w:color="auto"/>
+              <w:right w:val="single" w:sz="4" w:space="0" w:color="auto"/>
+            </w:tcBorders>
+            <w:hideMark/>
+          </w:tcPr>
+          <w:p>
+            <w:r>
+              <w:t>(0-1300)</w:t>
+            </w:r>
+          </w:p>
+        </w:tc>
+        <w:tc>
+          <w:tcPr>
+            <w:tcW w:w="1918" w:type="dxa"/>
+            <w:tcBorders>
+              <w:top w:val="single" w:sz="4" w:space="0" w:color="auto"/>
+              <w:left w:val="single" w:sz="4" w:space="0" w:color="auto"/>
+              <w:bottom w:val="single" w:sz="4" w:space="0" w:color="auto"/>
+              <w:right w:val="single" w:sz="4" w:space="0" w:color="auto"/>
+            </w:tcBorders>
+            <w:hideMark/>
+          </w:tcPr>
+          <w:p>
+            <w:r>
+              <w:t>e1 = 51000, e</w:t>
+            </w:r>
+            <w:r>
+              <w:t>2 = 50, k =1, alpha = 2.2, r =15</w:t>
+            </w:r>
             <w:bookmarkStart w:id="0" w:name="_GoBack"/>
             <w:bookmarkEnd w:id="0"/>
+          </w:p>
+        </w:tc>
+        <w:tc>
+          <w:tcPr>
+            <w:tcW w:w="2025" w:type="dxa"/>
+            <w:tcBorders>
+              <w:top w:val="single" w:sz="4" w:space="0" w:color="auto"/>
+              <w:left w:val="single" w:sz="4" w:space="0" w:color="auto"/>
+              <w:bottom w:val="single" w:sz="4" w:space="0" w:color="auto"/>
+              <w:right w:val="single" w:sz="4" w:space="0" w:color="auto"/>
+            </w:tcBorders>
+            <w:hideMark/>
+          </w:tcPr>
+          <w:p>
+            <w:r>
+              <w:t>(656-691)</w:t>
+            </w:r>
+          </w:p>
+        </w:tc>
+        <w:tc>
+          <w:tcPr>
+            <w:tcW w:w="1749" w:type="dxa"/>
+            <w:tcBorders>
+              <w:top w:val="single" w:sz="4" w:space="0" w:color="auto"/>
+              <w:left w:val="single" w:sz="4" w:space="0" w:color="auto"/>
+              <w:bottom w:val="single" w:sz="4" w:space="0" w:color="auto"/>
+              <w:right w:val="single" w:sz="4" w:space="0" w:color="auto"/>
+            </w:tcBorders>
+            <w:hideMark/>
+          </w:tcPr>
+          <w:p>
+            <w:r>
+              <w:t>00:00:00.31</w:t>
+            </w:r>
+          </w:p>
+        </w:tc>
+      </w:tr>
+      <w:tr>
+        <w:tc>
+          <w:tcPr>
+            <w:tcW w:w="2012" w:type="dxa"/>
+            <w:tcBorders>
+              <w:top w:val="single" w:sz="4" w:space="0" w:color="auto"/>
+              <w:left w:val="single" w:sz="4" w:space="0" w:color="auto"/>
+              <w:bottom w:val="single" w:sz="4" w:space="0" w:color="auto"/>
+              <w:right w:val="single" w:sz="4" w:space="0" w:color="auto"/>
+            </w:tcBorders>
+            <w:hideMark/>
+          </w:tcPr>
+          <w:p>
+            <w:r>
+              <w:t>VL with Extrem Points 2</w:t>
+            </w:r>
+          </w:p>
+        </w:tc>
+        <w:tc>
+          <w:tcPr>
+            <w:tcW w:w="1872" w:type="dxa"/>
+            <w:tcBorders>
+              <w:top w:val="single" w:sz="4" w:space="0" w:color="auto"/>
+              <w:left w:val="single" w:sz="4" w:space="0" w:color="auto"/>
+              <w:bottom w:val="single" w:sz="4" w:space="0" w:color="auto"/>
+              <w:right w:val="single" w:sz="4" w:space="0" w:color="auto"/>
+            </w:tcBorders>
+            <w:hideMark/>
+          </w:tcPr>
+          <w:p>
+            <w:r>
+              <w:t>(0-1300)</w:t>
+            </w:r>
+          </w:p>
+        </w:tc>
+        <w:tc>
+          <w:tcPr>
+            <w:tcW w:w="1918" w:type="dxa"/>
+            <w:tcBorders>
+              <w:top w:val="single" w:sz="4" w:space="0" w:color="auto"/>
+              <w:left w:val="single" w:sz="4" w:space="0" w:color="auto"/>
+              <w:bottom w:val="single" w:sz="4" w:space="0" w:color="auto"/>
+              <w:right w:val="single" w:sz="4" w:space="0" w:color="auto"/>
+            </w:tcBorders>
+            <w:hideMark/>
+          </w:tcPr>
+          <w:p>
+            <w:r>
+              <w:t>R=1.03,MinLength = 10, k = 1, alpha = 2.5, delta=25</w:t>
+            </w:r>
+          </w:p>
+        </w:tc>
+        <w:tc>
+          <w:tcPr>
+            <w:tcW w:w="2025" w:type="dxa"/>
+            <w:tcBorders>
+              <w:top w:val="single" w:sz="4" w:space="0" w:color="auto"/>
+              <w:left w:val="single" w:sz="4" w:space="0" w:color="auto"/>
+              <w:bottom w:val="single" w:sz="4" w:space="0" w:color="auto"/>
+              <w:right w:val="single" w:sz="4" w:space="0" w:color="auto"/>
+            </w:tcBorders>
+            <w:hideMark/>
+          </w:tcPr>
+          <w:p>
+            <w:r>
+              <w:t>(673-735)</w:t>
+            </w:r>
+          </w:p>
+        </w:tc>
+        <w:tc>
+          <w:tcPr>
+            <w:tcW w:w="1749" w:type="dxa"/>
+            <w:tcBorders>
+              <w:top w:val="single" w:sz="4" w:space="0" w:color="auto"/>
+              <w:left w:val="single" w:sz="4" w:space="0" w:color="auto"/>
+              <w:bottom w:val="single" w:sz="4" w:space="0" w:color="auto"/>
+              <w:right w:val="single" w:sz="4" w:space="0" w:color="auto"/>
+            </w:tcBorders>
+            <w:hideMark/>
+          </w:tcPr>
+          <w:p>
+            <w:r>
+              <w:t>00:00:02</w:t>
+            </w:r>
+          </w:p>
+        </w:tc>
+      </w:tr>
+      <w:tr>
+        <w:tc>
+          <w:tcPr>
+            <w:tcW w:w="2012" w:type="dxa"/>
+            <w:tcBorders>
+              <w:top w:val="single" w:sz="4" w:space="0" w:color="auto"/>
+              <w:left w:val="single" w:sz="4" w:space="0" w:color="auto"/>
+              <w:bottom w:val="single" w:sz="4" w:space="0" w:color="auto"/>
+              <w:right w:val="single" w:sz="4" w:space="0" w:color="auto"/>
+            </w:tcBorders>
+            <w:hideMark/>
+          </w:tcPr>
+          <w:p>
+            <w:r>
+              <w:t>HotSax</w:t>
+            </w:r>
+          </w:p>
+        </w:tc>
+        <w:tc>
+          <w:tcPr>
+            <w:tcW w:w="1872" w:type="dxa"/>
+            <w:tcBorders>
+              <w:top w:val="single" w:sz="4" w:space="0" w:color="auto"/>
+              <w:left w:val="single" w:sz="4" w:space="0" w:color="auto"/>
+              <w:bottom w:val="single" w:sz="4" w:space="0" w:color="auto"/>
+              <w:right w:val="single" w:sz="4" w:space="0" w:color="auto"/>
+            </w:tcBorders>
+            <w:hideMark/>
+          </w:tcPr>
+          <w:p>
+            <w:r>
+              <w:t>(0-1300)</w:t>
+            </w:r>
+          </w:p>
+        </w:tc>
+        <w:tc>
+          <w:tcPr>
+            <w:tcW w:w="1918" w:type="dxa"/>
+            <w:tcBorders>
+              <w:top w:val="single" w:sz="4" w:space="0" w:color="auto"/>
+              <w:left w:val="single" w:sz="4" w:space="0" w:color="auto"/>
+              <w:bottom w:val="single" w:sz="4" w:space="0" w:color="auto"/>
+              <w:right w:val="single" w:sz="4" w:space="0" w:color="auto"/>
+            </w:tcBorders>
+            <w:hideMark/>
+          </w:tcPr>
+          <w:p>
+            <w:r>
+              <w:t>Length = 60, PAA Length = 6</w:t>
+            </w:r>
+          </w:p>
+        </w:tc>
+        <w:tc>
+          <w:tcPr>
+            <w:tcW w:w="2025" w:type="dxa"/>
+            <w:tcBorders>
+              <w:top w:val="single" w:sz="4" w:space="0" w:color="auto"/>
+              <w:left w:val="single" w:sz="4" w:space="0" w:color="auto"/>
+              <w:bottom w:val="single" w:sz="4" w:space="0" w:color="auto"/>
+              <w:right w:val="single" w:sz="4" w:space="0" w:color="auto"/>
+            </w:tcBorders>
+            <w:hideMark/>
+          </w:tcPr>
+          <w:p>
+            <w:r>
+              <w:t>676</w:t>
+            </w:r>
+          </w:p>
+        </w:tc>
+        <w:tc>
+          <w:tcPr>
+            <w:tcW w:w="1749" w:type="dxa"/>
+            <w:tcBorders>
+              <w:top w:val="single" w:sz="4" w:space="0" w:color="auto"/>
+              <w:left w:val="single" w:sz="4" w:space="0" w:color="auto"/>
+              <w:bottom w:val="single" w:sz="4" w:space="0" w:color="auto"/>
+              <w:right w:val="single" w:sz="4" w:space="0" w:color="auto"/>
+            </w:tcBorders>
+            <w:hideMark/>
+          </w:tcPr>
+          <w:p>
+            <w:r>
+              <w:t>00:00:10</w:t>
+            </w:r>
           </w:p>
         </w:tc>
       </w:tr>

</xml_diff>